<commit_message>
Análisis de las gráficas
</commit_message>
<xml_diff>
--- a/ADA1.docx
+++ b/ADA1.docx
@@ -13,6 +13,8 @@
           <w:docGrid w:linePitch="360"/>
         </w:sectPr>
       </w:pPr>
+      <w:bookmarkStart w:id="0" w:name="_GoBack"/>
+      <w:bookmarkEnd w:id="0"/>
       <w:r>
         <w:rPr>
           <w:noProof/>
@@ -21,10 +23,10 @@
           <wp:anchor distT="0" distB="0" distL="114300" distR="114300" simplePos="0" relativeHeight="251662336" behindDoc="0" locked="0" layoutInCell="1" allowOverlap="1">
             <wp:simplePos x="0" y="0"/>
             <wp:positionH relativeFrom="column">
-              <wp:posOffset>4358203</wp:posOffset>
+              <wp:posOffset>4358005</wp:posOffset>
             </wp:positionH>
             <wp:positionV relativeFrom="page">
-              <wp:posOffset>528518</wp:posOffset>
+              <wp:posOffset>818764</wp:posOffset>
             </wp:positionV>
             <wp:extent cx="1508125" cy="401320"/>
             <wp:effectExtent l="0" t="0" r="0" b="0"/>
@@ -85,13 +87,13 @@
           <wp:anchor distT="0" distB="0" distL="114300" distR="114300" simplePos="0" relativeHeight="251663360" behindDoc="0" locked="0" layoutInCell="1" allowOverlap="1">
             <wp:simplePos x="0" y="0"/>
             <wp:positionH relativeFrom="column">
-              <wp:posOffset>5009515</wp:posOffset>
+              <wp:posOffset>5012690</wp:posOffset>
             </wp:positionH>
             <wp:positionV relativeFrom="page">
-              <wp:posOffset>-14605</wp:posOffset>
+              <wp:posOffset>-15875</wp:posOffset>
             </wp:positionV>
-            <wp:extent cx="1500505" cy="7898130"/>
-            <wp:effectExtent l="0" t="0" r="4445" b="7620"/>
+            <wp:extent cx="1500505" cy="10081895"/>
+            <wp:effectExtent l="0" t="0" r="4445" b="0"/>
             <wp:wrapSquare wrapText="bothSides"/>
             <wp:docPr id="1" name="Imagen 1"/>
             <wp:cNvGraphicFramePr>
@@ -122,7 +124,7 @@
                   <pic:spPr bwMode="auto">
                     <a:xfrm>
                       <a:off x="0" y="0"/>
-                      <a:ext cx="1500505" cy="7898130"/>
+                      <a:ext cx="1500505" cy="10081895"/>
                     </a:xfrm>
                     <a:prstGeom prst="rect">
                       <a:avLst/>
@@ -512,17 +514,7 @@
                                 <w:sz w:val="36"/>
                                 <w:lang w:val="es-ES_tradnl"/>
                               </w:rPr>
-                              <w:t xml:space="preserve">LICENCIATURA EN </w:t>
-                            </w:r>
-                            <w:r>
-                              <w:rPr>
-                                <w:rFonts w:ascii="Times New Roman" w:hAnsi="Times New Roman" w:cs="Times New Roman"/>
-                                <w:b/>
-                                <w:color w:val="002060"/>
-                                <w:sz w:val="36"/>
-                                <w:lang w:val="es-ES_tradnl"/>
-                              </w:rPr>
-                              <w:t>QU</w:t>
+                              <w:t>LICENCIATURA EN QU</w:t>
                             </w:r>
                             <w:r>
                               <w:rPr>
@@ -534,8 +526,6 @@
                               </w:rPr>
                               <w:t>Í</w:t>
                             </w:r>
-                            <w:bookmarkStart w:id="0" w:name="_GoBack"/>
-                            <w:bookmarkEnd w:id="0"/>
                             <w:r>
                               <w:rPr>
                                 <w:rFonts w:ascii="Times New Roman" w:hAnsi="Times New Roman" w:cs="Times New Roman"/>
@@ -792,16 +782,7 @@
                                 <w:sz w:val="32"/>
                                 <w:lang w:val="es-ES"/>
                               </w:rPr>
-                              <w:t xml:space="preserve">M en C. Martha Leticia </w:t>
-                            </w:r>
-                            <w:r>
-                              <w:rPr>
-                                <w:rFonts w:ascii="Times New Roman" w:hAnsi="Times New Roman" w:cs="Times New Roman"/>
-                                <w:color w:val="002060"/>
-                                <w:sz w:val="32"/>
-                                <w:lang w:val="es-ES"/>
-                              </w:rPr>
-                              <w:t>Mena Reynoso</w:t>
+                              <w:t>M en C. Martha Leticia Mena Reynoso</w:t>
                             </w:r>
                           </w:p>
                           <w:p>
@@ -983,23 +964,7 @@
                                 <w:color w:val="002060"/>
                                 <w:sz w:val="32"/>
                               </w:rPr>
-                              <w:t>PRESENTAD</w:t>
-                            </w:r>
-                            <w:r>
-                              <w:rPr>
-                                <w:rFonts w:ascii="Times New Roman" w:hAnsi="Times New Roman" w:cs="Times New Roman"/>
-                                <w:color w:val="002060"/>
-                                <w:sz w:val="32"/>
-                              </w:rPr>
-                              <w:t>A</w:t>
-                            </w:r>
-                            <w:r>
-                              <w:rPr>
-                                <w:rFonts w:ascii="Times New Roman" w:hAnsi="Times New Roman" w:cs="Times New Roman"/>
-                                <w:color w:val="002060"/>
-                                <w:sz w:val="32"/>
-                              </w:rPr>
-                              <w:t xml:space="preserve"> POR</w:t>
+                              <w:t>PRESENTADA POR</w:t>
                             </w:r>
                           </w:p>
                           <w:p>
@@ -1473,17 +1438,7 @@
                           <w:sz w:val="36"/>
                           <w:lang w:val="es-ES_tradnl"/>
                         </w:rPr>
-                        <w:t xml:space="preserve">LICENCIATURA EN </w:t>
-                      </w:r>
-                      <w:r>
-                        <w:rPr>
-                          <w:rFonts w:ascii="Times New Roman" w:hAnsi="Times New Roman" w:cs="Times New Roman"/>
-                          <w:b/>
-                          <w:color w:val="002060"/>
-                          <w:sz w:val="36"/>
-                          <w:lang w:val="es-ES_tradnl"/>
-                        </w:rPr>
-                        <w:t>QU</w:t>
+                        <w:t>LICENCIATURA EN QU</w:t>
                       </w:r>
                       <w:r>
                         <w:rPr>
@@ -1495,8 +1450,6 @@
                         </w:rPr>
                         <w:t>Í</w:t>
                       </w:r>
-                      <w:bookmarkStart w:id="1" w:name="_GoBack"/>
-                      <w:bookmarkEnd w:id="1"/>
                       <w:r>
                         <w:rPr>
                           <w:rFonts w:ascii="Times New Roman" w:hAnsi="Times New Roman" w:cs="Times New Roman"/>
@@ -1753,16 +1706,7 @@
                           <w:sz w:val="32"/>
                           <w:lang w:val="es-ES"/>
                         </w:rPr>
-                        <w:t xml:space="preserve">M en C. Martha Leticia </w:t>
-                      </w:r>
-                      <w:r>
-                        <w:rPr>
-                          <w:rFonts w:ascii="Times New Roman" w:hAnsi="Times New Roman" w:cs="Times New Roman"/>
-                          <w:color w:val="002060"/>
-                          <w:sz w:val="32"/>
-                          <w:lang w:val="es-ES"/>
-                        </w:rPr>
-                        <w:t>Mena Reynoso</w:t>
+                        <w:t>M en C. Martha Leticia Mena Reynoso</w:t>
                       </w:r>
                     </w:p>
                     <w:p>
@@ -1944,23 +1888,7 @@
                           <w:color w:val="002060"/>
                           <w:sz w:val="32"/>
                         </w:rPr>
-                        <w:t>PRESENTAD</w:t>
-                      </w:r>
-                      <w:r>
-                        <w:rPr>
-                          <w:rFonts w:ascii="Times New Roman" w:hAnsi="Times New Roman" w:cs="Times New Roman"/>
-                          <w:color w:val="002060"/>
-                          <w:sz w:val="32"/>
-                        </w:rPr>
-                        <w:t>A</w:t>
-                      </w:r>
-                      <w:r>
-                        <w:rPr>
-                          <w:rFonts w:ascii="Times New Roman" w:hAnsi="Times New Roman" w:cs="Times New Roman"/>
-                          <w:color w:val="002060"/>
-                          <w:sz w:val="32"/>
-                        </w:rPr>
-                        <w:t xml:space="preserve"> POR</w:t>
+                        <w:t>PRESENTADA POR</w:t>
                       </w:r>
                     </w:p>
                     <w:p>

</xml_diff>